<commit_message>
Committing BLU_Print and Vers_1.0.1, still to commit further comments
</commit_message>
<xml_diff>
--- a/root/Minutes/Minutes Session C – Friday 3rd February 2017.docx
+++ b/root/Minutes/Minutes Session C – Friday 3rd February 2017.docx
@@ -405,18 +405,18 @@
         </w:rPr>
         <w:t xml:space="preserve"> attempting to follow BLU_Print_1.0.1 as rigorously as possible.</w:t>
       </w:r>
+    </w:p>
+    <w:p/>
+    <w:p>
+      <w:r>
+        <w:t>Further comments:</w:t>
+      </w:r>
       <w:bookmarkStart w:id="0" w:name="_GoBack"/>
       <w:bookmarkEnd w:id="0"/>
     </w:p>
     <w:p/>
     <w:p>
       <w:r>
-        <w:t>Further comments:</w:t>
-      </w:r>
-    </w:p>
-    <w:p/>
-    <w:p>
-      <w:r>
         <w:t>Next meeting Friday 10</w:t>
       </w:r>
       <w:r>
@@ -426,7 +426,10 @@
         <w:t>th</w:t>
       </w:r>
       <w:r>
-        <w:t xml:space="preserve"> February 2017. All team members should be present. </w:t>
+        <w:t xml:space="preserve"> February 2017. All </w:t>
+      </w:r>
+      <w:r>
+        <w:t>team members should be present.</w:t>
       </w:r>
     </w:p>
     <w:p/>

</xml_diff>

<commit_message>
Pushing further comments from today minutes meeting
</commit_message>
<xml_diff>
--- a/root/Minutes/Minutes Session C – Friday 3rd February 2017.docx
+++ b/root/Minutes/Minutes Session C – Friday 3rd February 2017.docx
@@ -55,29 +55,8 @@
         <w:t xml:space="preserve">Present members – </w:t>
       </w:r>
       <w:r>
-        <w:t xml:space="preserve">Jamie </w:t>
-      </w:r>
-      <w:proofErr w:type="spellStart"/>
-      <w:r>
-        <w:t>Izak</w:t>
-      </w:r>
-      <w:proofErr w:type="spellEnd"/>
-      <w:r>
-        <w:t xml:space="preserve"> Slome, Jack Galvin, </w:t>
-      </w:r>
-      <w:proofErr w:type="spellStart"/>
-      <w:r>
-        <w:t>Zehra</w:t>
-      </w:r>
-      <w:proofErr w:type="spellEnd"/>
-      <w:r>
-        <w:t xml:space="preserve"> </w:t>
-      </w:r>
-      <w:proofErr w:type="spellStart"/>
-      <w:r>
-        <w:t>Punjwani</w:t>
-      </w:r>
-      <w:proofErr w:type="spellEnd"/>
+        <w:t>Jamie Izak Slome, Jack Galvin, Zehra Punjwani</w:t>
+      </w:r>
     </w:p>
     <w:p/>
     <w:p>
@@ -282,19 +261,11 @@
           <w:b/>
         </w:rPr>
       </w:pPr>
-      <w:proofErr w:type="spellStart"/>
-      <w:r>
-        <w:rPr>
-          <w:b/>
-        </w:rPr>
-        <w:t>Zehra</w:t>
-      </w:r>
-      <w:proofErr w:type="spellEnd"/>
-      <w:r>
-        <w:rPr>
-          <w:b/>
-        </w:rPr>
-        <w:t xml:space="preserve"> discussed with the team the purpose of the touch sensor and how this will be used to know when the robot encounters the end of the tunnel (measuring impact readings). </w:t>
+      <w:r>
+        <w:rPr>
+          <w:b/>
+        </w:rPr>
+        <w:t xml:space="preserve">Zehra discussed with the team the purpose of the touch sensor and how this will be used to know when the robot encounters the end of the tunnel (measuring impact readings). </w:t>
       </w:r>
     </w:p>
     <w:p>
@@ -411,27 +382,50 @@
       <w:r>
         <w:t>Further comments:</w:t>
       </w:r>
+    </w:p>
+    <w:p/>
+    <w:p>
+      <w:r>
+        <w:t>Next meeting Friday 10</w:t>
+      </w:r>
+      <w:r>
+        <w:rPr>
+          <w:vertAlign w:val="superscript"/>
+        </w:rPr>
+        <w:t>th</w:t>
+      </w:r>
+      <w:r>
+        <w:t xml:space="preserve"> February 2017. All </w:t>
+      </w:r>
+      <w:r>
+        <w:t>team members should be present.</w:t>
+      </w:r>
+    </w:p>
+    <w:p/>
+    <w:p>
+      <w:r>
+        <w:t>Gyroscope position meets blue-print but not explicitly shown in Vers_1.0.1 photo. Positioned at the point of the centre of rotation.</w:t>
+      </w:r>
+    </w:p>
+    <w:p/>
+    <w:p>
+      <w:r>
+        <w:t xml:space="preserve">Next version of build to be consolidated in next week session – to include wheels and cable management. </w:t>
+      </w:r>
+    </w:p>
+    <w:p/>
+    <w:p>
+      <w:r>
+        <w:t xml:space="preserve">Research EV3 API regarding sensors and start planning design for Bayesian </w:t>
+      </w:r>
+      <w:r>
+        <w:t>and Kalman implementation. Also prepare research for A* planning discussion next week.</w:t>
+      </w:r>
       <w:bookmarkStart w:id="0" w:name="_GoBack"/>
       <w:bookmarkEnd w:id="0"/>
     </w:p>
     <w:p/>
-    <w:p>
-      <w:r>
-        <w:t>Next meeting Friday 10</w:t>
-      </w:r>
-      <w:r>
-        <w:rPr>
-          <w:vertAlign w:val="superscript"/>
-        </w:rPr>
-        <w:t>th</w:t>
-      </w:r>
-      <w:r>
-        <w:t xml:space="preserve"> February 2017. All </w:t>
-      </w:r>
-      <w:r>
-        <w:t>team members should be present.</w:t>
-      </w:r>
-    </w:p>
+    <w:p/>
     <w:p/>
     <w:p>
       <w:pPr>

</xml_diff>

<commit_message>
Changed 14:00AM to 14:00PM
</commit_message>
<xml_diff>
--- a/root/Minutes/Minutes Session C – Friday 3rd February 2017.docx
+++ b/root/Minutes/Minutes Session C – Friday 3rd February 2017.docx
@@ -43,7 +43,10 @@
         <w:t>0</w:t>
       </w:r>
       <w:r>
-        <w:t xml:space="preserve"> AM</w:t>
+        <w:t xml:space="preserve"> P</w:t>
+      </w:r>
+      <w:r>
+        <w:t>M</w:t>
       </w:r>
     </w:p>
     <w:p/>
@@ -94,13 +97,7 @@
         <w:rPr>
           <w:b/>
         </w:rPr>
-        <w:t>Understand and discuss the purpose of all sensors</w:t>
-      </w:r>
-      <w:r>
-        <w:rPr>
-          <w:b/>
-        </w:rPr>
-        <w:t xml:space="preserve"> to be installed and its application to the challenge requirements.</w:t>
+        <w:t>Understand and discuss the purpose of all sensors to be installed and its application to the challenge requirements.</w:t>
       </w:r>
     </w:p>
     <w:p>
@@ -118,19 +115,7 @@
         <w:rPr>
           <w:b/>
         </w:rPr>
-        <w:t xml:space="preserve">Design and draw </w:t>
-      </w:r>
-      <w:r>
-        <w:rPr>
-          <w:b/>
-        </w:rPr>
-        <w:t>build 1.0.1 with sensors</w:t>
-      </w:r>
-      <w:r>
-        <w:rPr>
-          <w:b/>
-        </w:rPr>
-        <w:t>.</w:t>
+        <w:t>Design and draw build 1.0.1 with sensors.</w:t>
       </w:r>
     </w:p>
     <w:p>
@@ -148,13 +133,7 @@
         <w:rPr>
           <w:b/>
         </w:rPr>
-        <w:t xml:space="preserve"> </w:t>
-      </w:r>
-      <w:r>
-        <w:rPr>
-          <w:b/>
-        </w:rPr>
-        <w:t>Install sensors onto EV3_Vers_1.0.</w:t>
+        <w:t xml:space="preserve"> Install sensors onto EV3_Vers_1.0.</w:t>
       </w:r>
     </w:p>
     <w:p>
@@ -423,16 +402,6 @@
       </w:r>
       <w:bookmarkStart w:id="0" w:name="_GoBack"/>
       <w:bookmarkEnd w:id="0"/>
-    </w:p>
-    <w:p/>
-    <w:p/>
-    <w:p/>
-    <w:p>
-      <w:pPr>
-        <w:rPr>
-          <w:b/>
-        </w:rPr>
-      </w:pPr>
     </w:p>
     <w:sectPr>
       <w:pgSz w:w="11900" w:h="16840"/>

</xml_diff>